<commit_message>
in/xem trước kho bán trực tiếp
</commit_message>
<xml_diff>
--- a/src/main/resources/reports/bandaugia/Bảng kê cân hàng bán đấu giá lương thực.docx
+++ b/src/main/resources/reports/bandaugia/Bảng kê cân hàng bán đấu giá lương thực.docx
@@ -1292,9 +1292,9 @@
       </w:tblPr>
       <w:tblGrid>
         <w:gridCol w:w="503"/>
-        <w:gridCol w:w="2640"/>
-        <w:gridCol w:w="3216"/>
-        <w:gridCol w:w="3307"/>
+        <w:gridCol w:w="2645"/>
+        <w:gridCol w:w="3195"/>
+        <w:gridCol w:w="3323"/>
       </w:tblGrid>
       <w:tr>
         <w:tc>
@@ -1625,7 +1625,7 @@
                 <w:color w:val="000000"/>
                 <w:lang w:val="nl-NL"/>
               </w:rPr>
-              <w:instrText xml:space="preserve"> MERGEFIELD  #if($d.soBaoBi)$numberTool.format('#,##0',$d.soBaoBi,$locale)#end  \* MERGEFORMAT </w:instrText>
+              <w:instrText xml:space="preserve"> MERGEFIELD  #if($!d.soBaoBi)$numberTool.format('#,##0',$!d.soBaoBi,$locale)#end  \* MERGEFORMAT </w:instrText>
             </w:r>
             <w:r>
               <w:rPr>
@@ -1640,7 +1640,7 @@
                 <w:color w:val="000000"/>
                 <w:lang w:val="nl-NL"/>
               </w:rPr>
-              <w:t>«#if($d.soBaoBi)$numberTool.format('#,##0»</w:t>
+              <w:t>«#if($!d.soBaoBi)$numberTool.format('#,##»</w:t>
             </w:r>
             <w:r>
               <w:rPr>
@@ -1676,7 +1676,7 @@
                 <w:color w:val="000000"/>
                 <w:lang w:val="nl-NL"/>
               </w:rPr>
-              <w:instrText xml:space="preserve"> MERGEFIELD  #if($d.trongLuongCaBi)$numberTool.format('#,##0',$d.trongLuongCaBi,$locale)#end  \* MERGEFORMAT </w:instrText>
+              <w:instrText xml:space="preserve"> MERGEFIELD  #if($!d.trongLuongCaBi)$numberTool.format('#,##0',$!d.trongLuongCaBi,$locale)#end  \* MERGEFORMAT </w:instrText>
             </w:r>
             <w:r>
               <w:rPr>
@@ -1691,7 +1691,7 @@
                 <w:color w:val="000000"/>
                 <w:lang w:val="nl-NL"/>
               </w:rPr>
-              <w:t>«#if($d.trongLuongCaBi)$numberTool.format»</w:t>
+              <w:t>«#if($!d.trongLuongCaBi)$numberTool.forma»</w:t>
             </w:r>
             <w:r>
               <w:rPr>
@@ -2012,7 +2012,7 @@
           <w:color w:val="000000"/>
           <w:lang w:val="nl-NL"/>
         </w:rPr>
-        <w:instrText xml:space="preserve"> MERGEFIELD  #if($data.ngayLapBangKe)$dateTool.format('dd',$dateTool.toDate('yyyy-MM-dd',$!data.ngayLapBangKe))#end  \* MERGEFORMAT </w:instrText>
+        <w:instrText xml:space="preserve"> MERGEFIELD  #if($!data.ngayLapBangKe)$dateTool.format('dd',$dateTool.toDate('yyyy-MM-dd',$!data.ngayLapBangKe))#end  \* MERGEFORMAT </w:instrText>
       </w:r>
       <w:r>
         <w:rPr>
@@ -2029,7 +2029,7 @@
           <w:color w:val="000000"/>
           <w:lang w:val="nl-NL"/>
         </w:rPr>
-        <w:t>«#if($data.ngayLapBangKe)$dateTool.format»</w:t>
+        <w:t>«#if($!data.ngayLapBangKe)$dateTool.forma»</w:t>
       </w:r>
       <w:r>
         <w:rPr>
@@ -2061,7 +2061,7 @@
           <w:color w:val="000000"/>
           <w:lang w:val="nl-NL"/>
         </w:rPr>
-        <w:instrText xml:space="preserve"> MERGEFIELD  #if($data.ngayLapBangKe)$dateTool.format('MM',$dateTool.toDate('yyyy-MM-dd',$!data.ngayLapBangKe))#end  \* MERGEFORMAT </w:instrText>
+        <w:instrText xml:space="preserve"> MERGEFIELD  #if($!data.ngayLapBangKe)$dateTool.format('MM',$dateTool.toDate('yyyy-MM-dd',$!data.ngayLapBangKe))#end  \* MERGEFORMAT </w:instrText>
       </w:r>
       <w:r>
         <w:rPr>
@@ -2078,7 +2078,7 @@
           <w:color w:val="000000"/>
           <w:lang w:val="nl-NL"/>
         </w:rPr>
-        <w:t>«#if($data.ngayLapBangKe)$dateTool.format»</w:t>
+        <w:t>«#if($!data.ngayLapBangKe)$dateTool.forma»</w:t>
       </w:r>
       <w:r>
         <w:rPr>
@@ -2110,7 +2110,7 @@
           <w:color w:val="000000"/>
           <w:lang w:val="nl-NL"/>
         </w:rPr>
-        <w:instrText xml:space="preserve"> MERGEFIELD  #if($data.ngayLapBangKe)$dateTool.format('yyyy',$dateTool.toDate('yyyy-MM-dd',$!data.ngayLapBangKe))#end  \* MERGEFORMAT </w:instrText>
+        <w:instrText xml:space="preserve"> MERGEFIELD  #if($!data.ngayLapBangKe)$dateTool.format('yyyy',$dateTool.toDate('yyyy-MM-dd',$!data.ngayLapBangKe))#end  \* MERGEFORMAT </w:instrText>
       </w:r>
       <w:r>
         <w:rPr>
@@ -2127,7 +2127,7 @@
           <w:color w:val="000000"/>
           <w:lang w:val="nl-NL"/>
         </w:rPr>
-        <w:t>«#if($data.ngayLapBangKe)$dateTool.format»</w:t>
+        <w:t>«#if($!data.ngayLapBangKe)$dateTool.forma»</w:t>
       </w:r>
       <w:r>
         <w:rPr>
@@ -2137,6 +2137,8 @@
         </w:rPr>
         <w:fldChar w:fldCharType="end"/>
       </w:r>
+      <w:bookmarkStart w:id="0" w:name="_GoBack"/>
+      <w:bookmarkEnd w:id="0"/>
     </w:p>
     <w:p>
       <w:pPr>
@@ -2591,8 +2593,6 @@
               </w:rPr>
               <w:fldChar w:fldCharType="end"/>
             </w:r>
-            <w:bookmarkStart w:id="0" w:name="_GoBack"/>
-            <w:bookmarkEnd w:id="0"/>
           </w:p>
         </w:tc>
       </w:tr>

</xml_diff>